<commit_message>
Updated project report with population, chromosome and gene description
</commit_message>
<xml_diff>
--- a/GA_Documents/FootballFixtureDoc.docx
+++ b/GA_Documents/FootballFixtureDoc.docx
@@ -1,6 +1,6 @@
 
 <file path=word/document.xml><?xml version="1.0" encoding="utf-8"?>
-<w:document xmlns:wpc="http://schemas.microsoft.com/office/word/2010/wordprocessingCanvas" xmlns:cx="http://schemas.microsoft.com/office/drawing/2014/chartex" xmlns:cx1="http://schemas.microsoft.com/office/drawing/2015/9/8/chartex" xmlns:cx2="http://schemas.microsoft.com/office/drawing/2015/10/21/chartex" xmlns:cx3="http://schemas.microsoft.com/office/drawing/2016/5/9/chartex" xmlns:cx4="http://schemas.microsoft.com/office/drawing/2016/5/10/chartex" xmlns:cx5="http://schemas.microsoft.com/office/drawing/2016/5/11/chartex" xmlns:cx6="http://schemas.microsoft.com/office/drawing/2016/5/12/chartex" xmlns:cx7="http://schemas.microsoft.com/office/drawing/2016/5/13/chartex" xmlns:cx8="http://schemas.microsoft.com/office/drawing/2016/5/14/chartex" xmlns:mc="http://schemas.openxmlformats.org/markup-compatibility/2006" xmlns:aink="http://schemas.microsoft.com/office/drawing/2016/ink" xmlns:am3d="http://schemas.microsoft.com/office/drawing/2017/model3d" xmlns:o="urn:schemas-microsoft-com:office:office" xmlns:r="http://schemas.openxmlformats.org/officeDocument/2006/relationships" xmlns:m="http://schemas.openxmlformats.org/officeDocument/2006/math" xmlns:v="urn:schemas-microsoft-com:vml" xmlns:wp14="http://schemas.microsoft.com/office/word/2010/wordprocessingDrawing" xmlns:wp="http://schemas.openxmlformats.org/drawingml/2006/wordprocessingDrawing" xmlns:w10="urn:schemas-microsoft-com:office:word" xmlns:w="http://schemas.openxmlformats.org/wordprocessingml/2006/main" xmlns:w14="http://schemas.microsoft.com/office/word/2010/wordml" xmlns:w15="http://schemas.microsoft.com/office/word/2012/wordml" xmlns:w16cid="http://schemas.microsoft.com/office/word/2016/wordml/cid" xmlns:w16se="http://schemas.microsoft.com/office/word/2015/wordml/symex" xmlns:wpg="http://schemas.microsoft.com/office/word/2010/wordprocessingGroup" xmlns:wpi="http://schemas.microsoft.com/office/word/2010/wordprocessingInk" xmlns:wne="http://schemas.microsoft.com/office/word/2006/wordml" xmlns:wps="http://schemas.microsoft.com/office/word/2010/wordprocessingShape" mc:Ignorable="w14 w15 w16se w16cid wp14">
+<w:document xmlns:wpc="http://schemas.microsoft.com/office/word/2010/wordprocessingCanvas" xmlns:mo="http://schemas.microsoft.com/office/mac/office/2008/main" xmlns:mc="http://schemas.openxmlformats.org/markup-compatibility/2006" xmlns:mv="urn:schemas-microsoft-com:mac:vml" xmlns:o="urn:schemas-microsoft-com:office:office" xmlns:r="http://schemas.openxmlformats.org/officeDocument/2006/relationships" xmlns:m="http://schemas.openxmlformats.org/officeDocument/2006/math" xmlns:v="urn:schemas-microsoft-com:vml" xmlns:wp14="http://schemas.microsoft.com/office/word/2010/wordprocessingDrawing" xmlns:wp="http://schemas.openxmlformats.org/drawingml/2006/wordprocessingDrawing" xmlns:w10="urn:schemas-microsoft-com:office:word" xmlns:w="http://schemas.openxmlformats.org/wordprocessingml/2006/main" xmlns:w14="http://schemas.microsoft.com/office/word/2010/wordml" xmlns:w15="http://schemas.microsoft.com/office/word/2012/wordml" xmlns:wpg="http://schemas.microsoft.com/office/word/2010/wordprocessingGroup" xmlns:wpi="http://schemas.microsoft.com/office/word/2010/wordprocessingInk" xmlns:wne="http://schemas.microsoft.com/office/word/2006/wordml" xmlns:wps="http://schemas.microsoft.com/office/word/2010/wordprocessingShape" mc:Ignorable="w14 w15 wp14">
   <w:body>
     <w:p>
       <w:pPr>
@@ -17,7 +17,39 @@
           <w:sz w:val="40"/>
           <w:szCs w:val="40"/>
         </w:rPr>
-        <w:t>Football Fixture Using Genetic Algorithm</w:t>
+        <w:t>Football Fixture</w:t>
+      </w:r>
+      <w:r>
+        <w:rPr>
+          <w:b/>
+          <w:sz w:val="40"/>
+          <w:szCs w:val="40"/>
+        </w:rPr>
+        <w:t>s</w:t>
+      </w:r>
+      <w:r>
+        <w:rPr>
+          <w:b/>
+          <w:sz w:val="40"/>
+          <w:szCs w:val="40"/>
+        </w:rPr>
+        <w:t xml:space="preserve"> (EPL Fixtures)</w:t>
+      </w:r>
+      <w:r>
+        <w:rPr>
+          <w:b/>
+          <w:sz w:val="40"/>
+          <w:szCs w:val="40"/>
+        </w:rPr>
+        <w:t xml:space="preserve"> Using Genetic Algorithm</w:t>
+      </w:r>
+      <w:r>
+        <w:rPr>
+          <w:b/>
+          <w:sz w:val="40"/>
+          <w:szCs w:val="40"/>
+        </w:rPr>
+        <w:t>s</w:t>
       </w:r>
     </w:p>
     <w:p>
@@ -74,14 +106,70 @@
           <w:sz w:val="24"/>
           <w:szCs w:val="24"/>
         </w:rPr>
-        <w:t xml:space="preserve">Genetic algorithms is </w:t>
-      </w:r>
-      <w:r>
-        <w:rPr>
-          <w:sz w:val="24"/>
-          <w:szCs w:val="24"/>
-        </w:rPr>
-        <w:t>heuristic search algorithm that reflects the process of natural selection where the fittest individuals from the existing population are selected for reproduction in order to produce offspring of the next generation.</w:t>
+        <w:t xml:space="preserve">Genetic algorithms </w:t>
+      </w:r>
+      <w:r>
+        <w:rPr>
+          <w:sz w:val="24"/>
+          <w:szCs w:val="24"/>
+        </w:rPr>
+        <w:t>are</w:t>
+      </w:r>
+      <w:r>
+        <w:rPr>
+          <w:sz w:val="24"/>
+          <w:szCs w:val="24"/>
+        </w:rPr>
+        <w:t xml:space="preserve"> a</w:t>
+      </w:r>
+      <w:r>
+        <w:rPr>
+          <w:sz w:val="24"/>
+          <w:szCs w:val="24"/>
+        </w:rPr>
+        <w:t xml:space="preserve"> type of</w:t>
+      </w:r>
+      <w:r>
+        <w:rPr>
+          <w:sz w:val="24"/>
+          <w:szCs w:val="24"/>
+        </w:rPr>
+        <w:t xml:space="preserve"> </w:t>
+      </w:r>
+      <w:r>
+        <w:rPr>
+          <w:sz w:val="24"/>
+          <w:szCs w:val="24"/>
+        </w:rPr>
+        <w:t>heuristic search algorithm</w:t>
+      </w:r>
+      <w:r>
+        <w:rPr>
+          <w:sz w:val="24"/>
+          <w:szCs w:val="24"/>
+        </w:rPr>
+        <w:t>s</w:t>
+      </w:r>
+      <w:r>
+        <w:rPr>
+          <w:sz w:val="24"/>
+          <w:szCs w:val="24"/>
+        </w:rPr>
+        <w:t xml:space="preserve"> that reflects the process of natural selection where the fittest individuals from the existing population are selected for reproduction </w:t>
+      </w:r>
+      <w:r>
+        <w:rPr>
+          <w:sz w:val="24"/>
+          <w:szCs w:val="24"/>
+        </w:rPr>
+        <w:t>to</w:t>
+      </w:r>
+      <w:r>
+        <w:rPr>
+          <w:sz w:val="24"/>
+          <w:szCs w:val="24"/>
+        </w:rPr>
+        <w:t xml:space="preserve"> produce offspring of the next generation.</w:t>
       </w:r>
     </w:p>
     <w:p>
@@ -142,7 +230,21 @@
           <w:sz w:val="24"/>
           <w:szCs w:val="24"/>
         </w:rPr>
-        <w:t xml:space="preserve"> We will study the use of GA for Football Fixture, which is an NP complete problem and can be easily solved using Genetic Algorithm.</w:t>
+        <w:t xml:space="preserve"> We will study the use of GA for Football Fixture</w:t>
+      </w:r>
+      <w:r>
+        <w:rPr>
+          <w:sz w:val="24"/>
+          <w:szCs w:val="24"/>
+        </w:rPr>
+        <w:t>s</w:t>
+      </w:r>
+      <w:r>
+        <w:rPr>
+          <w:sz w:val="24"/>
+          <w:szCs w:val="24"/>
+        </w:rPr>
+        <w:t>, which is an NP complete problem and can be easily solved using Genetic Algorithm.</w:t>
       </w:r>
     </w:p>
     <w:p>
@@ -206,7 +308,14 @@
           <w:sz w:val="24"/>
           <w:szCs w:val="24"/>
         </w:rPr>
-        <w:t xml:space="preserve">Implemented Genetic Algorithm for </w:t>
+        <w:t>Implement</w:t>
+      </w:r>
+      <w:r>
+        <w:rPr>
+          <w:sz w:val="24"/>
+          <w:szCs w:val="24"/>
+        </w:rPr>
+        <w:t xml:space="preserve"> Genetic Algorithm for </w:t>
       </w:r>
       <w:r>
         <w:rPr>
@@ -241,43 +350,170 @@
           <w:sz w:val="24"/>
           <w:szCs w:val="24"/>
         </w:rPr>
-        <w:t xml:space="preserve"> will create schedule for </w:t>
-      </w:r>
-      <w:r>
-        <w:rPr>
-          <w:sz w:val="24"/>
-          <w:szCs w:val="24"/>
-        </w:rPr>
-        <w:t>football fixtures of premier league.</w:t>
-      </w:r>
-      <w:r>
-        <w:rPr>
-          <w:sz w:val="24"/>
-          <w:szCs w:val="24"/>
-        </w:rPr>
-        <w:t xml:space="preserve"> Given the team names,</w:t>
-      </w:r>
-      <w:r>
-        <w:rPr>
-          <w:sz w:val="24"/>
-          <w:szCs w:val="24"/>
-        </w:rPr>
-        <w:t xml:space="preserve"> match locations and match dates, the algorithms creates a schedule for the tournament. Each team have their respective home ground. So, each team plays with each other teams twice. One match at their home ground and one at opponents home ground.  </w:t>
-      </w:r>
-    </w:p>
-    <w:p>
-      <w:pPr>
-        <w:rPr>
-          <w:sz w:val="24"/>
-          <w:szCs w:val="24"/>
-        </w:rPr>
-      </w:pPr>
-      <w:r>
-        <w:rPr>
-          <w:sz w:val="24"/>
-          <w:szCs w:val="24"/>
-        </w:rPr>
-        <w:t xml:space="preserve">Therefore, </w:t>
+        <w:t xml:space="preserve"> will create </w:t>
+      </w:r>
+      <w:r>
+        <w:rPr>
+          <w:sz w:val="24"/>
+          <w:szCs w:val="24"/>
+        </w:rPr>
+        <w:t xml:space="preserve">fixtures of </w:t>
+      </w:r>
+      <w:r>
+        <w:rPr>
+          <w:sz w:val="24"/>
+          <w:szCs w:val="24"/>
+        </w:rPr>
+        <w:t xml:space="preserve">the </w:t>
+      </w:r>
+      <w:r>
+        <w:rPr>
+          <w:b/>
+          <w:sz w:val="24"/>
+          <w:szCs w:val="24"/>
+        </w:rPr>
+        <w:t>English Premier League</w:t>
+      </w:r>
+      <w:r>
+        <w:rPr>
+          <w:sz w:val="24"/>
+          <w:szCs w:val="24"/>
+        </w:rPr>
+        <w:t>.</w:t>
+      </w:r>
+      <w:r>
+        <w:rPr>
+          <w:sz w:val="24"/>
+          <w:szCs w:val="24"/>
+        </w:rPr>
+        <w:t xml:space="preserve"> </w:t>
+      </w:r>
+      <w:r>
+        <w:rPr>
+          <w:sz w:val="24"/>
+          <w:szCs w:val="24"/>
+        </w:rPr>
+        <w:t>Input</w:t>
+      </w:r>
+      <w:r>
+        <w:rPr>
+          <w:sz w:val="24"/>
+          <w:szCs w:val="24"/>
+        </w:rPr>
+        <w:t xml:space="preserve"> the team names,</w:t>
+      </w:r>
+      <w:r>
+        <w:rPr>
+          <w:sz w:val="24"/>
+          <w:szCs w:val="24"/>
+        </w:rPr>
+        <w:t xml:space="preserve"> match locations</w:t>
+      </w:r>
+      <w:r>
+        <w:rPr>
+          <w:sz w:val="24"/>
+          <w:szCs w:val="24"/>
+        </w:rPr>
+        <w:t xml:space="preserve"> and the start date</w:t>
+      </w:r>
+      <w:r>
+        <w:rPr>
+          <w:sz w:val="24"/>
+          <w:szCs w:val="24"/>
+        </w:rPr>
+        <w:t>, the algorithm</w:t>
+      </w:r>
+      <w:r>
+        <w:rPr>
+          <w:sz w:val="24"/>
+          <w:szCs w:val="24"/>
+        </w:rPr>
+        <w:t xml:space="preserve"> </w:t>
+      </w:r>
+      <w:r>
+        <w:rPr>
+          <w:sz w:val="24"/>
+          <w:szCs w:val="24"/>
+        </w:rPr>
+        <w:t xml:space="preserve">will </w:t>
+      </w:r>
+      <w:r>
+        <w:rPr>
+          <w:sz w:val="24"/>
+          <w:szCs w:val="24"/>
+        </w:rPr>
+        <w:t>create</w:t>
+      </w:r>
+      <w:r>
+        <w:rPr>
+          <w:sz w:val="24"/>
+          <w:szCs w:val="24"/>
+        </w:rPr>
+        <w:t xml:space="preserve"> fixtures for the league.</w:t>
+      </w:r>
+      <w:r>
+        <w:rPr>
+          <w:sz w:val="24"/>
+          <w:szCs w:val="24"/>
+        </w:rPr>
+        <w:t xml:space="preserve"> Each team</w:t>
+      </w:r>
+      <w:r>
+        <w:rPr>
+          <w:sz w:val="24"/>
+          <w:szCs w:val="24"/>
+        </w:rPr>
+        <w:t xml:space="preserve"> will</w:t>
+      </w:r>
+      <w:r>
+        <w:rPr>
+          <w:sz w:val="24"/>
+          <w:szCs w:val="24"/>
+        </w:rPr>
+        <w:t xml:space="preserve"> have t</w:t>
+      </w:r>
+      <w:r>
+        <w:rPr>
+          <w:sz w:val="24"/>
+          <w:szCs w:val="24"/>
+        </w:rPr>
+        <w:t xml:space="preserve">heir respective home ground. </w:t>
+      </w:r>
+      <w:r>
+        <w:rPr>
+          <w:sz w:val="24"/>
+          <w:szCs w:val="24"/>
+        </w:rPr>
+        <w:t>Standard league rules will apply.</w:t>
+      </w:r>
+      <w:r>
+        <w:rPr>
+          <w:sz w:val="24"/>
+          <w:szCs w:val="24"/>
+        </w:rPr>
+        <w:t xml:space="preserve"> </w:t>
+      </w:r>
+    </w:p>
+    <w:p>
+      <w:pPr>
+        <w:rPr>
+          <w:sz w:val="24"/>
+          <w:szCs w:val="24"/>
+        </w:rPr>
+      </w:pPr>
+      <w:r>
+        <w:rPr>
+          <w:sz w:val="24"/>
+          <w:szCs w:val="24"/>
+        </w:rPr>
+        <w:t>Here</w:t>
+      </w:r>
+      <w:r>
+        <w:rPr>
+          <w:sz w:val="24"/>
+          <w:szCs w:val="24"/>
+        </w:rPr>
+        <w:t xml:space="preserve">, </w:t>
       </w:r>
     </w:p>
     <w:p>
@@ -296,7 +532,7 @@
           <w:sz w:val="24"/>
           <w:szCs w:val="24"/>
         </w:rPr>
-        <w:t>Total number of matches in a tournament = (Number of teams) * (</w:t>
+        <w:t xml:space="preserve">Total number of matches in a tournament = </w:t>
       </w:r>
       <w:r>
         <w:rPr>
@@ -304,7 +540,7 @@
           <w:sz w:val="24"/>
           <w:szCs w:val="24"/>
         </w:rPr>
-        <w:t>Number of teams</w:t>
+        <w:t>(</w:t>
       </w:r>
       <w:r>
         <w:rPr>
@@ -312,7 +548,15 @@
           <w:sz w:val="24"/>
           <w:szCs w:val="24"/>
         </w:rPr>
-        <w:t xml:space="preserve"> - 1)</w:t>
+        <w:t>(Number of teams) * (Number of teams - 1)</w:t>
+      </w:r>
+      <w:r>
+        <w:rPr>
+          <w:b/>
+          <w:sz w:val="24"/>
+          <w:szCs w:val="24"/>
+        </w:rPr>
+        <w:t xml:space="preserve"> * (Number of Rounds)) / 2 </w:t>
       </w:r>
     </w:p>
     <w:p>
@@ -347,21 +591,80 @@
           <w:sz w:val="24"/>
           <w:szCs w:val="24"/>
         </w:rPr>
-        <w:t xml:space="preserve">used </w:t>
-      </w:r>
-      <w:r>
-        <w:rPr>
-          <w:sz w:val="24"/>
-          <w:szCs w:val="24"/>
-        </w:rPr>
-        <w:t>Hard Constrains</w:t>
-      </w:r>
-      <w:r>
-        <w:rPr>
-          <w:sz w:val="24"/>
-          <w:szCs w:val="24"/>
-        </w:rPr>
-        <w:t xml:space="preserve"> for developing Fixture</w:t>
+        <w:t>the hard c</w:t>
+      </w:r>
+      <w:r>
+        <w:rPr>
+          <w:sz w:val="24"/>
+          <w:szCs w:val="24"/>
+        </w:rPr>
+        <w:t>onstrains</w:t>
+      </w:r>
+      <w:r>
+        <w:rPr>
+          <w:sz w:val="24"/>
+          <w:szCs w:val="24"/>
+        </w:rPr>
+        <w:t xml:space="preserve"> used</w:t>
+      </w:r>
+      <w:r>
+        <w:rPr>
+          <w:sz w:val="24"/>
+          <w:szCs w:val="24"/>
+        </w:rPr>
+        <w:t xml:space="preserve"> for </w:t>
+      </w:r>
+      <w:r>
+        <w:rPr>
+          <w:sz w:val="24"/>
+          <w:szCs w:val="24"/>
+        </w:rPr>
+        <w:t>creating the fixtures:</w:t>
+      </w:r>
+    </w:p>
+    <w:p>
+      <w:pPr>
+        <w:pStyle w:val="ListParagraph"/>
+        <w:ind w:left="0" w:firstLine="360"/>
+        <w:rPr>
+          <w:sz w:val="24"/>
+          <w:szCs w:val="24"/>
+        </w:rPr>
+      </w:pPr>
+      <w:r>
+        <w:rPr>
+          <w:sz w:val="24"/>
+          <w:szCs w:val="24"/>
+        </w:rPr>
+        <w:t>For example: Number of Rounds</w:t>
+      </w:r>
+      <w:r>
+        <w:rPr>
+          <w:sz w:val="24"/>
+          <w:szCs w:val="24"/>
+        </w:rPr>
+        <w:t xml:space="preserve"> in the </w:t>
+      </w:r>
+      <w:r>
+        <w:rPr>
+          <w:sz w:val="24"/>
+          <w:szCs w:val="24"/>
+        </w:rPr>
+        <w:t>league:</w:t>
+      </w:r>
+      <w:r>
+        <w:rPr>
+          <w:sz w:val="24"/>
+          <w:szCs w:val="24"/>
+        </w:rPr>
+        <w:t xml:space="preserve"> </w:t>
+      </w:r>
+      <w:r>
+        <w:rPr>
+          <w:sz w:val="24"/>
+          <w:szCs w:val="24"/>
+        </w:rPr>
+        <w:t>2</w:t>
       </w:r>
     </w:p>
     <w:p>
@@ -381,7 +684,14 @@
           <w:sz w:val="24"/>
           <w:szCs w:val="24"/>
         </w:rPr>
-        <w:t xml:space="preserve">Team </w:t>
+        <w:t>A t</w:t>
+      </w:r>
+      <w:r>
+        <w:rPr>
+          <w:sz w:val="24"/>
+          <w:szCs w:val="24"/>
+        </w:rPr>
+        <w:t xml:space="preserve">eam </w:t>
       </w:r>
       <w:r>
         <w:rPr>
@@ -443,14 +753,42 @@
           <w:sz w:val="24"/>
           <w:szCs w:val="24"/>
         </w:rPr>
-        <w:t>exactly 2</w:t>
-      </w:r>
-      <w:r>
-        <w:rPr>
-          <w:sz w:val="24"/>
-          <w:szCs w:val="24"/>
-        </w:rPr>
-        <w:t xml:space="preserve"> matches against EACH OTHER team in the league</w:t>
+        <w:t xml:space="preserve">exactly </w:t>
+      </w:r>
+      <w:r>
+        <w:rPr>
+          <w:sz w:val="24"/>
+          <w:szCs w:val="24"/>
+        </w:rPr>
+        <w:t>2(I.e. number of r</w:t>
+      </w:r>
+      <w:r>
+        <w:rPr>
+          <w:sz w:val="24"/>
+          <w:szCs w:val="24"/>
+        </w:rPr>
+        <w:t>ounds)</w:t>
+      </w:r>
+      <w:r>
+        <w:rPr>
+          <w:sz w:val="24"/>
+          <w:szCs w:val="24"/>
+        </w:rPr>
+        <w:t xml:space="preserve"> matches against </w:t>
+      </w:r>
+      <w:r>
+        <w:rPr>
+          <w:sz w:val="24"/>
+          <w:szCs w:val="24"/>
+        </w:rPr>
+        <w:t>each</w:t>
+      </w:r>
+      <w:r>
+        <w:rPr>
+          <w:sz w:val="24"/>
+          <w:szCs w:val="24"/>
+        </w:rPr>
+        <w:t xml:space="preserve"> team in the league</w:t>
       </w:r>
     </w:p>
     <w:p>
@@ -491,14 +829,14 @@
           <w:sz w:val="24"/>
           <w:szCs w:val="24"/>
         </w:rPr>
-        <w:t>2 * (n-1)</w:t>
-      </w:r>
-      <w:r>
-        <w:rPr>
-          <w:sz w:val="24"/>
-          <w:szCs w:val="24"/>
-        </w:rPr>
-        <w:t xml:space="preserve"> matches in the league</w:t>
+        <w:t xml:space="preserve">[total number of matches – number of rounds] </w:t>
+      </w:r>
+      <w:r>
+        <w:rPr>
+          <w:sz w:val="24"/>
+          <w:szCs w:val="24"/>
+        </w:rPr>
+        <w:t>matches in the league</w:t>
       </w:r>
     </w:p>
     <w:p>
@@ -518,14 +856,42 @@
           <w:sz w:val="24"/>
           <w:szCs w:val="24"/>
         </w:rPr>
-        <w:t>Each team play</w:t>
-      </w:r>
-      <w:r>
-        <w:rPr>
-          <w:sz w:val="24"/>
-          <w:szCs w:val="24"/>
-        </w:rPr>
-        <w:t>s</w:t>
+        <w:t xml:space="preserve">Each team plays </w:t>
+      </w:r>
+      <w:r>
+        <w:rPr>
+          <w:sz w:val="24"/>
+          <w:szCs w:val="24"/>
+        </w:rPr>
+        <w:t xml:space="preserve">exactly </w:t>
+      </w:r>
+      <w:r>
+        <w:rPr>
+          <w:sz w:val="24"/>
+          <w:szCs w:val="24"/>
+        </w:rPr>
+        <w:t xml:space="preserve">one match at </w:t>
+      </w:r>
+      <w:r>
+        <w:rPr>
+          <w:sz w:val="24"/>
+          <w:szCs w:val="24"/>
+        </w:rPr>
+        <w:t>its own h</w:t>
+      </w:r>
+      <w:r>
+        <w:rPr>
+          <w:sz w:val="24"/>
+          <w:szCs w:val="24"/>
+        </w:rPr>
+        <w:t xml:space="preserve">ome ground and one match </w:t>
+      </w:r>
+      <w:r>
+        <w:rPr>
+          <w:sz w:val="24"/>
+          <w:szCs w:val="24"/>
+        </w:rPr>
+        <w:t>at</w:t>
       </w:r>
       <w:r>
         <w:rPr>
@@ -539,63 +905,21 @@
           <w:sz w:val="24"/>
           <w:szCs w:val="24"/>
         </w:rPr>
-        <w:t>one</w:t>
-      </w:r>
-      <w:r>
-        <w:rPr>
-          <w:sz w:val="24"/>
-          <w:szCs w:val="24"/>
-        </w:rPr>
-        <w:t xml:space="preserve"> match at Home </w:t>
-      </w:r>
-      <w:r>
-        <w:rPr>
-          <w:sz w:val="24"/>
-          <w:szCs w:val="24"/>
-        </w:rPr>
-        <w:t xml:space="preserve">ground </w:t>
-      </w:r>
-      <w:r>
-        <w:rPr>
-          <w:sz w:val="24"/>
-          <w:szCs w:val="24"/>
-        </w:rPr>
-        <w:t xml:space="preserve">and </w:t>
-      </w:r>
-      <w:r>
-        <w:rPr>
-          <w:sz w:val="24"/>
-          <w:szCs w:val="24"/>
-        </w:rPr>
-        <w:t>one</w:t>
-      </w:r>
-      <w:r>
-        <w:rPr>
-          <w:sz w:val="24"/>
-          <w:szCs w:val="24"/>
-        </w:rPr>
-        <w:t xml:space="preserve"> match </w:t>
-      </w:r>
-      <w:r>
-        <w:rPr>
-          <w:sz w:val="24"/>
-          <w:szCs w:val="24"/>
-        </w:rPr>
-        <w:t>at</w:t>
-      </w:r>
-      <w:r>
-        <w:rPr>
-          <w:sz w:val="24"/>
-          <w:szCs w:val="24"/>
-        </w:rPr>
-        <w:t xml:space="preserve"> opponents home groun</w:t>
-      </w:r>
-      <w:r>
-        <w:rPr>
-          <w:sz w:val="24"/>
-          <w:szCs w:val="24"/>
-        </w:rPr>
-        <w:t>d</w:t>
+        <w:t>opponent’s</w:t>
+      </w:r>
+      <w:r>
+        <w:rPr>
+          <w:sz w:val="24"/>
+          <w:szCs w:val="24"/>
+        </w:rPr>
+        <w:t xml:space="preserve"> home ground</w:t>
+      </w:r>
+      <w:r>
+        <w:rPr>
+          <w:sz w:val="24"/>
+          <w:szCs w:val="24"/>
+        </w:rPr>
+        <w:t>. (One – home, One - away)</w:t>
       </w:r>
     </w:p>
     <w:p>
@@ -615,14 +939,7 @@
           <w:sz w:val="24"/>
           <w:szCs w:val="24"/>
         </w:rPr>
-        <w:t xml:space="preserve">Two matches </w:t>
-      </w:r>
-      <w:r>
-        <w:rPr>
-          <w:sz w:val="24"/>
-          <w:szCs w:val="24"/>
-        </w:rPr>
-        <w:t>can</w:t>
+        <w:t>Two matches can</w:t>
       </w:r>
       <w:r>
         <w:rPr>
@@ -684,14 +1001,14 @@
           <w:sz w:val="24"/>
           <w:szCs w:val="24"/>
         </w:rPr>
-        <w:t>One</w:t>
-      </w:r>
-      <w:r>
-        <w:rPr>
-          <w:sz w:val="24"/>
-          <w:szCs w:val="24"/>
-        </w:rPr>
-        <w:t xml:space="preserve"> team can</w:t>
+        <w:t xml:space="preserve">A </w:t>
+      </w:r>
+      <w:r>
+        <w:rPr>
+          <w:sz w:val="24"/>
+          <w:szCs w:val="24"/>
+        </w:rPr>
+        <w:t>team can</w:t>
       </w:r>
       <w:r>
         <w:rPr>
@@ -764,6 +1081,22 @@
     </w:p>
     <w:p>
       <w:pPr>
+        <w:pStyle w:val="ListParagraph"/>
+        <w:rPr>
+          <w:sz w:val="24"/>
+          <w:szCs w:val="24"/>
+        </w:rPr>
+      </w:pPr>
+      <w:r>
+        <w:rPr>
+          <w:sz w:val="24"/>
+          <w:szCs w:val="24"/>
+        </w:rPr>
+        <w:t xml:space="preserve">//add flowchart </w:t>
+      </w:r>
+    </w:p>
+    <w:p>
+      <w:pPr>
         <w:rPr>
           <w:sz w:val="24"/>
           <w:szCs w:val="24"/>
@@ -815,11 +1148,10 @@
           <w:sz w:val="24"/>
           <w:szCs w:val="24"/>
         </w:rPr>
-        <w:lastRenderedPageBreak/>
         <mc:AlternateContent>
           <mc:Choice Requires="wps">
             <w:drawing>
-              <wp:anchor distT="0" distB="0" distL="114300" distR="114300" simplePos="0" relativeHeight="251659264" behindDoc="0" locked="0" layoutInCell="1" allowOverlap="1">
+              <wp:anchor distT="0" distB="0" distL="114300" distR="114300" simplePos="0" relativeHeight="251659264" behindDoc="0" locked="0" layoutInCell="1" allowOverlap="1" wp14:anchorId="205662BA" wp14:editId="2D163D62">
                 <wp:simplePos x="0" y="0"/>
                 <wp:positionH relativeFrom="column">
                   <wp:posOffset>716280</wp:posOffset>
@@ -880,7 +1212,14 @@
                                 <w:sz w:val="24"/>
                                 <w:szCs w:val="24"/>
                               </w:rPr>
-                              <w:t>Initialize generation = 0;</w:t>
+                              <w:t>Create initial population</w:t>
+                            </w:r>
+                            <w:r>
+                              <w:rPr>
+                                <w:sz w:val="24"/>
+                                <w:szCs w:val="24"/>
+                              </w:rPr>
+                              <w:t xml:space="preserve"> using population size</w:t>
                             </w:r>
                           </w:p>
                           <w:p>
@@ -900,24 +1239,49 @@
                                 <w:sz w:val="24"/>
                                 <w:szCs w:val="24"/>
                               </w:rPr>
-                              <w:t>Create initial population</w:t>
+                              <w:t xml:space="preserve">Compute fitness </w:t>
                             </w:r>
-                          </w:p>
-                          <w:p>
-                            <w:pPr>
-                              <w:pStyle w:val="ListParagraph"/>
-                              <w:ind w:left="1080"/>
-                              <w:rPr>
-                                <w:sz w:val="24"/>
-                                <w:szCs w:val="24"/>
-                              </w:rPr>
-                            </w:pPr>
                             <w:r>
                               <w:rPr>
                                 <w:sz w:val="24"/>
                                 <w:szCs w:val="24"/>
                               </w:rPr>
-                              <w:t>population[generation] = initialPopulation(populationSize);</w:t>
+                              <w:t>of</w:t>
+                            </w:r>
+                            <w:r>
+                              <w:rPr>
+                                <w:sz w:val="24"/>
+                                <w:szCs w:val="24"/>
+                              </w:rPr>
+                              <w:t xml:space="preserve"> each </w:t>
+                            </w:r>
+                            <w:r>
+                              <w:rPr>
+                                <w:sz w:val="24"/>
+                                <w:szCs w:val="24"/>
+                              </w:rPr>
+                              <w:t>chromosome</w:t>
+                            </w:r>
+                            <w:r>
+                              <w:rPr>
+                                <w:sz w:val="24"/>
+                                <w:szCs w:val="24"/>
+                              </w:rPr>
+                              <w:t xml:space="preserve"> (</w:t>
+                            </w:r>
+                            <w:r>
+                              <w:rPr>
+                                <w:sz w:val="24"/>
+                                <w:szCs w:val="24"/>
+                              </w:rPr>
+                              <w:t>fixtures of the</w:t>
+                            </w:r>
+                            <w:r>
+                              <w:rPr>
+                                <w:sz w:val="24"/>
+                                <w:szCs w:val="24"/>
+                              </w:rPr>
+                              <w:t xml:space="preserve"> league)</w:t>
                             </w:r>
                           </w:p>
                           <w:p>
@@ -932,43 +1296,7 @@
                                 <w:szCs w:val="24"/>
                               </w:rPr>
                             </w:pPr>
-                            <w:r>
-                              <w:rPr>
-                                <w:sz w:val="24"/>
-                                <w:szCs w:val="24"/>
-                              </w:rPr>
-                              <w:t>Compute fitness for each individual</w:t>
-                            </w:r>
-                          </w:p>
-                          <w:p>
-                            <w:pPr>
-                              <w:pStyle w:val="ListParagraph"/>
-                              <w:ind w:left="1080"/>
-                              <w:rPr>
-                                <w:sz w:val="24"/>
-                                <w:szCs w:val="24"/>
-                              </w:rPr>
-                            </w:pPr>
-                            <w:r>
-                              <w:rPr>
-                                <w:sz w:val="24"/>
-                                <w:szCs w:val="24"/>
-                              </w:rPr>
-                              <w:t>evaluatePopulation(population[generation]);</w:t>
-                            </w:r>
-                          </w:p>
-                          <w:p>
-                            <w:pPr>
-                              <w:pStyle w:val="ListParagraph"/>
-                              <w:numPr>
-                                <w:ilvl w:val="0"/>
-                                <w:numId w:val="3"/>
-                              </w:numPr>
-                              <w:rPr>
-                                <w:sz w:val="24"/>
-                                <w:szCs w:val="24"/>
-                              </w:rPr>
-                            </w:pPr>
+                            <w:proofErr w:type="gramStart"/>
                             <w:r>
                               <w:rPr>
                                 <w:sz w:val="24"/>
@@ -976,16 +1304,7 @@
                               </w:rPr>
                               <w:t>do{</w:t>
                             </w:r>
-                          </w:p>
-                          <w:p>
-                            <w:pPr>
-                              <w:pStyle w:val="ListParagraph"/>
-                              <w:ind w:left="1080"/>
-                              <w:rPr>
-                                <w:sz w:val="24"/>
-                                <w:szCs w:val="24"/>
-                              </w:rPr>
-                            </w:pPr>
+                            <w:proofErr w:type="gramEnd"/>
                           </w:p>
                           <w:p>
                             <w:pPr>
@@ -1053,12 +1372,21 @@
                                 <w:szCs w:val="24"/>
                               </w:rPr>
                             </w:pPr>
+                            <w:proofErr w:type="gramStart"/>
                             <w:r>
                               <w:rPr>
                                 <w:sz w:val="24"/>
                                 <w:szCs w:val="24"/>
                               </w:rPr>
-                              <w:t>population[generation + 1] = crossover(parents);</w:t>
+                              <w:t>population[</w:t>
+                            </w:r>
+                            <w:proofErr w:type="gramEnd"/>
+                            <w:r>
+                              <w:rPr>
+                                <w:sz w:val="24"/>
+                                <w:szCs w:val="24"/>
+                              </w:rPr>
+                              <w:t>generation + 1] = crossover(parents);</w:t>
                             </w:r>
                           </w:p>
                           <w:p>
@@ -1070,12 +1398,21 @@
                                 <w:szCs w:val="24"/>
                               </w:rPr>
                             </w:pPr>
+                            <w:proofErr w:type="gramStart"/>
                             <w:r>
                               <w:rPr>
                                 <w:sz w:val="24"/>
                                 <w:szCs w:val="24"/>
                               </w:rPr>
-                              <w:t>population[generation + 1] = mutate(population[generation + 1]);</w:t>
+                              <w:t>population[</w:t>
+                            </w:r>
+                            <w:proofErr w:type="gramEnd"/>
+                            <w:r>
+                              <w:rPr>
+                                <w:sz w:val="24"/>
+                                <w:szCs w:val="24"/>
+                              </w:rPr>
+                              <w:t>generation + 1] = mutate(population[generation + 1]);</w:t>
                             </w:r>
                           </w:p>
                           <w:p>
@@ -1168,7 +1505,23 @@
                                 <w:sz w:val="24"/>
                                 <w:szCs w:val="24"/>
                               </w:rPr>
-                              <w:t xml:space="preserve">   } while( ! terminationCondition )</w:t>
+                              <w:t xml:space="preserve">   } </w:t>
+                            </w:r>
+                            <w:proofErr w:type="gramStart"/>
+                            <w:r>
+                              <w:rPr>
+                                <w:sz w:val="24"/>
+                                <w:szCs w:val="24"/>
+                              </w:rPr>
+                              <w:t>while( !</w:t>
+                            </w:r>
+                            <w:proofErr w:type="gramEnd"/>
+                            <w:r>
+                              <w:rPr>
+                                <w:sz w:val="24"/>
+                                <w:szCs w:val="24"/>
+                              </w:rPr>
+                              <w:t xml:space="preserve"> terminationCondition )</w:t>
                             </w:r>
                           </w:p>
                           <w:p>
@@ -1215,7 +1568,7 @@
           </mc:Choice>
           <mc:Fallback>
             <w:pict>
-              <v:rect id="Rectangle 2" o:spid="_x0000_s1026" style="position:absolute;margin-left:56.4pt;margin-top:6.1pt;width:393pt;height:334.2pt;z-index:251659264;visibility:visible;mso-wrap-style:square;mso-height-percent:0;mso-wrap-distance-left:9pt;mso-wrap-distance-top:0;mso-wrap-distance-right:9pt;mso-wrap-distance-bottom:0;mso-position-horizontal:absolute;mso-position-horizontal-relative:text;mso-position-vertical:absolute;mso-position-vertical-relative:text;mso-height-percent:0;mso-height-relative:margin;v-text-anchor:middle" o:gfxdata="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" fillcolor="#4472c4 [3204]" strokecolor="#1f3763 [1604]" strokeweight="1pt">
+              <v:rect w14:anchorId="205662BA" id="Rectangle 2" o:spid="_x0000_s1026" style="position:absolute;margin-left:56.4pt;margin-top:6.1pt;width:393pt;height:334.2pt;z-index:251659264;visibility:visible;mso-wrap-style:square;mso-height-percent:0;mso-wrap-distance-left:9pt;mso-wrap-distance-top:0;mso-wrap-distance-right:9pt;mso-wrap-distance-bottom:0;mso-position-horizontal:absolute;mso-position-horizontal-relative:text;mso-position-vertical:absolute;mso-position-vertical-relative:text;mso-height-percent:0;mso-height-relative:margin;v-text-anchor:middle" o:gfxdata="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" fillcolor="#4472c4 [3204]" strokecolor="#1f3763 [1604]" strokeweight="1pt">
                 <v:textbox>
                   <w:txbxContent>
                     <w:p>
@@ -1235,7 +1588,14 @@
                           <w:sz w:val="24"/>
                           <w:szCs w:val="24"/>
                         </w:rPr>
-                        <w:t>Initialize generation = 0;</w:t>
+                        <w:t>Create initial population</w:t>
+                      </w:r>
+                      <w:r>
+                        <w:rPr>
+                          <w:sz w:val="24"/>
+                          <w:szCs w:val="24"/>
+                        </w:rPr>
+                        <w:t xml:space="preserve"> using population size</w:t>
                       </w:r>
                     </w:p>
                     <w:p>
@@ -1255,24 +1615,49 @@
                           <w:sz w:val="24"/>
                           <w:szCs w:val="24"/>
                         </w:rPr>
-                        <w:t>Create initial population</w:t>
+                        <w:t xml:space="preserve">Compute fitness </w:t>
                       </w:r>
-                    </w:p>
-                    <w:p>
-                      <w:pPr>
-                        <w:pStyle w:val="ListParagraph"/>
-                        <w:ind w:left="1080"/>
-                        <w:rPr>
-                          <w:sz w:val="24"/>
-                          <w:szCs w:val="24"/>
-                        </w:rPr>
-                      </w:pPr>
                       <w:r>
                         <w:rPr>
                           <w:sz w:val="24"/>
                           <w:szCs w:val="24"/>
                         </w:rPr>
-                        <w:t>population[generation] = initialPopulation(populationSize);</w:t>
+                        <w:t>of</w:t>
+                      </w:r>
+                      <w:r>
+                        <w:rPr>
+                          <w:sz w:val="24"/>
+                          <w:szCs w:val="24"/>
+                        </w:rPr>
+                        <w:t xml:space="preserve"> each </w:t>
+                      </w:r>
+                      <w:r>
+                        <w:rPr>
+                          <w:sz w:val="24"/>
+                          <w:szCs w:val="24"/>
+                        </w:rPr>
+                        <w:t>chromosome</w:t>
+                      </w:r>
+                      <w:r>
+                        <w:rPr>
+                          <w:sz w:val="24"/>
+                          <w:szCs w:val="24"/>
+                        </w:rPr>
+                        <w:t xml:space="preserve"> (</w:t>
+                      </w:r>
+                      <w:r>
+                        <w:rPr>
+                          <w:sz w:val="24"/>
+                          <w:szCs w:val="24"/>
+                        </w:rPr>
+                        <w:t>fixtures of the</w:t>
+                      </w:r>
+                      <w:r>
+                        <w:rPr>
+                          <w:sz w:val="24"/>
+                          <w:szCs w:val="24"/>
+                        </w:rPr>
+                        <w:t xml:space="preserve"> league)</w:t>
                       </w:r>
                     </w:p>
                     <w:p>
@@ -1287,43 +1672,7 @@
                           <w:szCs w:val="24"/>
                         </w:rPr>
                       </w:pPr>
-                      <w:r>
-                        <w:rPr>
-                          <w:sz w:val="24"/>
-                          <w:szCs w:val="24"/>
-                        </w:rPr>
-                        <w:t>Compute fitness for each individual</w:t>
-                      </w:r>
-                    </w:p>
-                    <w:p>
-                      <w:pPr>
-                        <w:pStyle w:val="ListParagraph"/>
-                        <w:ind w:left="1080"/>
-                        <w:rPr>
-                          <w:sz w:val="24"/>
-                          <w:szCs w:val="24"/>
-                        </w:rPr>
-                      </w:pPr>
-                      <w:r>
-                        <w:rPr>
-                          <w:sz w:val="24"/>
-                          <w:szCs w:val="24"/>
-                        </w:rPr>
-                        <w:t>evaluatePopulation(population[generation]);</w:t>
-                      </w:r>
-                    </w:p>
-                    <w:p>
-                      <w:pPr>
-                        <w:pStyle w:val="ListParagraph"/>
-                        <w:numPr>
-                          <w:ilvl w:val="0"/>
-                          <w:numId w:val="3"/>
-                        </w:numPr>
-                        <w:rPr>
-                          <w:sz w:val="24"/>
-                          <w:szCs w:val="24"/>
-                        </w:rPr>
-                      </w:pPr>
+                      <w:proofErr w:type="gramStart"/>
                       <w:r>
                         <w:rPr>
                           <w:sz w:val="24"/>
@@ -1331,16 +1680,7 @@
                         </w:rPr>
                         <w:t>do{</w:t>
                       </w:r>
-                    </w:p>
-                    <w:p>
-                      <w:pPr>
-                        <w:pStyle w:val="ListParagraph"/>
-                        <w:ind w:left="1080"/>
-                        <w:rPr>
-                          <w:sz w:val="24"/>
-                          <w:szCs w:val="24"/>
-                        </w:rPr>
-                      </w:pPr>
+                      <w:proofErr w:type="gramEnd"/>
                     </w:p>
                     <w:p>
                       <w:pPr>
@@ -1408,12 +1748,21 @@
                           <w:szCs w:val="24"/>
                         </w:rPr>
                       </w:pPr>
+                      <w:proofErr w:type="gramStart"/>
                       <w:r>
                         <w:rPr>
                           <w:sz w:val="24"/>
                           <w:szCs w:val="24"/>
                         </w:rPr>
-                        <w:t>population[generation + 1] = crossover(parents);</w:t>
+                        <w:t>population[</w:t>
+                      </w:r>
+                      <w:proofErr w:type="gramEnd"/>
+                      <w:r>
+                        <w:rPr>
+                          <w:sz w:val="24"/>
+                          <w:szCs w:val="24"/>
+                        </w:rPr>
+                        <w:t>generation + 1] = crossover(parents);</w:t>
                       </w:r>
                     </w:p>
                     <w:p>
@@ -1425,12 +1774,21 @@
                           <w:szCs w:val="24"/>
                         </w:rPr>
                       </w:pPr>
+                      <w:proofErr w:type="gramStart"/>
                       <w:r>
                         <w:rPr>
                           <w:sz w:val="24"/>
                           <w:szCs w:val="24"/>
                         </w:rPr>
-                        <w:t>population[generation + 1] = mutate(population[generation + 1]);</w:t>
+                        <w:t>population[</w:t>
+                      </w:r>
+                      <w:proofErr w:type="gramEnd"/>
+                      <w:r>
+                        <w:rPr>
+                          <w:sz w:val="24"/>
+                          <w:szCs w:val="24"/>
+                        </w:rPr>
+                        <w:t>generation + 1] = mutate(population[generation + 1]);</w:t>
                       </w:r>
                     </w:p>
                     <w:p>
@@ -1523,7 +1881,23 @@
                           <w:sz w:val="24"/>
                           <w:szCs w:val="24"/>
                         </w:rPr>
-                        <w:t xml:space="preserve">   } while( ! terminationCondition )</w:t>
+                        <w:t xml:space="preserve">   } </w:t>
+                      </w:r>
+                      <w:proofErr w:type="gramStart"/>
+                      <w:r>
+                        <w:rPr>
+                          <w:sz w:val="24"/>
+                          <w:szCs w:val="24"/>
+                        </w:rPr>
+                        <w:t>while( !</w:t>
+                      </w:r>
+                      <w:proofErr w:type="gramEnd"/>
+                      <w:r>
+                        <w:rPr>
+                          <w:sz w:val="24"/>
+                          <w:szCs w:val="24"/>
+                        </w:rPr>
+                        <w:t xml:space="preserve"> terminationCondition )</w:t>
                       </w:r>
                     </w:p>
                     <w:p>
@@ -1696,7 +2070,7 @@
           <w:szCs w:val="24"/>
         </w:rPr>
         <w:drawing>
-          <wp:inline distT="0" distB="0" distL="0" distR="0">
+          <wp:inline distT="0" distB="0" distL="0" distR="0" wp14:anchorId="493D9AD7" wp14:editId="5B69F375">
             <wp:extent cx="5943600" cy="1836420"/>
             <wp:effectExtent l="0" t="0" r="0" b="0"/>
             <wp:docPr id="10" name="Picture 10"/>
@@ -1754,13 +2128,473 @@
       </w:pPr>
       <w:r>
         <w:rPr>
-          <w:sz w:val="24"/>
-          <w:szCs w:val="24"/>
-        </w:rPr>
-        <w:t>//need to write about Gene, chromosome</w:t>
-      </w:r>
+          <w:noProof/>
+          <w:sz w:val="24"/>
+          <w:szCs w:val="24"/>
+        </w:rPr>
+        <w:lastRenderedPageBreak/>
+        <w:drawing>
+          <wp:inline distT="0" distB="0" distL="0" distR="0" wp14:anchorId="18002041" wp14:editId="0E20569D">
+            <wp:extent cx="5943600" cy="3735070"/>
+            <wp:effectExtent l="25400" t="25400" r="25400" b="24130"/>
+            <wp:docPr id="3" name="Picture 3"/>
+            <wp:cNvGraphicFramePr>
+              <a:graphicFrameLocks xmlns:a="http://schemas.openxmlformats.org/drawingml/2006/main" noChangeAspect="1"/>
+            </wp:cNvGraphicFramePr>
+            <a:graphic xmlns:a="http://schemas.openxmlformats.org/drawingml/2006/main">
+              <a:graphicData uri="http://schemas.openxmlformats.org/drawingml/2006/picture">
+                <pic:pic xmlns:pic="http://schemas.openxmlformats.org/drawingml/2006/picture">
+                  <pic:nvPicPr>
+                    <pic:cNvPr id="3" name="Screen Shot 2018-12-01 at 6.28.34 PM.png"/>
+                    <pic:cNvPicPr/>
+                  </pic:nvPicPr>
+                  <pic:blipFill>
+                    <a:blip r:embed="rId6">
+                      <a:extLst>
+                        <a:ext uri="{28A0092B-C50C-407E-A947-70E740481C1C}">
+                          <a14:useLocalDpi xmlns:a14="http://schemas.microsoft.com/office/drawing/2010/main" val="0"/>
+                        </a:ext>
+                      </a:extLst>
+                    </a:blip>
+                    <a:stretch>
+                      <a:fillRect/>
+                    </a:stretch>
+                  </pic:blipFill>
+                  <pic:spPr>
+                    <a:xfrm>
+                      <a:off x="0" y="0"/>
+                      <a:ext cx="5943600" cy="3735070"/>
+                    </a:xfrm>
+                    <a:prstGeom prst="rect">
+                      <a:avLst/>
+                    </a:prstGeom>
+                    <a:ln>
+                      <a:solidFill>
+                        <a:schemeClr val="tx1"/>
+                      </a:solidFill>
+                    </a:ln>
+                  </pic:spPr>
+                </pic:pic>
+              </a:graphicData>
+            </a:graphic>
+          </wp:inline>
+        </w:drawing>
+      </w:r>
+    </w:p>
+    <w:p>
+      <w:pPr>
+        <w:jc w:val="center"/>
+        <w:rPr>
+          <w:sz w:val="24"/>
+          <w:szCs w:val="24"/>
+        </w:rPr>
+      </w:pPr>
+      <w:r>
+        <w:rPr>
+          <w:sz w:val="24"/>
+          <w:szCs w:val="24"/>
+        </w:rPr>
+        <w:t>Figure 1: Basic layout of population, chromosome and gene</w:t>
+      </w:r>
+    </w:p>
+    <w:p>
+      <w:pPr>
+        <w:rPr>
+          <w:sz w:val="24"/>
+          <w:szCs w:val="24"/>
+          <w:u w:val="single"/>
+        </w:rPr>
+      </w:pPr>
       <w:bookmarkStart w:id="0" w:name="_GoBack"/>
-      <w:bookmarkEnd w:id="0"/>
+      <w:r>
+        <w:rPr>
+          <w:sz w:val="24"/>
+          <w:szCs w:val="24"/>
+          <w:u w:val="single"/>
+        </w:rPr>
+        <w:t>Population, Chromosome and Gene:</w:t>
+      </w:r>
+    </w:p>
+    <w:bookmarkEnd w:id="0"/>
+    <w:p>
+      <w:pPr>
+        <w:rPr>
+          <w:sz w:val="24"/>
+          <w:szCs w:val="24"/>
+        </w:rPr>
+      </w:pPr>
+      <w:r>
+        <w:rPr>
+          <w:sz w:val="24"/>
+          <w:szCs w:val="24"/>
+        </w:rPr>
+        <w:t>In </w:t>
+      </w:r>
+      <w:r>
+        <w:rPr>
+          <w:sz w:val="24"/>
+          <w:szCs w:val="24"/>
+        </w:rPr>
+        <w:t>genetic algorithms</w:t>
+      </w:r>
+      <w:r>
+        <w:rPr>
+          <w:sz w:val="24"/>
+          <w:szCs w:val="24"/>
+        </w:rPr>
+        <w:t>, a </w:t>
+      </w:r>
+      <w:r>
+        <w:rPr>
+          <w:bCs/>
+          <w:sz w:val="24"/>
+          <w:szCs w:val="24"/>
+        </w:rPr>
+        <w:t>chromosome</w:t>
+      </w:r>
+      <w:r>
+        <w:rPr>
+          <w:sz w:val="24"/>
+          <w:szCs w:val="24"/>
+        </w:rPr>
+        <w:t> </w:t>
+      </w:r>
+      <w:r>
+        <w:rPr>
+          <w:sz w:val="24"/>
+          <w:szCs w:val="24"/>
+        </w:rPr>
+        <w:t>(also sometimes called a </w:t>
+      </w:r>
+      <w:r>
+        <w:rPr>
+          <w:bCs/>
+          <w:sz w:val="24"/>
+          <w:szCs w:val="24"/>
+        </w:rPr>
+        <w:t>genotype</w:t>
+      </w:r>
+      <w:r>
+        <w:rPr>
+          <w:sz w:val="24"/>
+          <w:szCs w:val="24"/>
+        </w:rPr>
+        <w:t>) is a set of parameters which define a proposed solution to the problem that the genetic algorithm is trying to solve. The set of all solutions is known as the </w:t>
+      </w:r>
+      <w:r>
+        <w:rPr>
+          <w:i/>
+          <w:iCs/>
+          <w:sz w:val="24"/>
+          <w:szCs w:val="24"/>
+        </w:rPr>
+        <w:t>population</w:t>
+      </w:r>
+      <w:r>
+        <w:rPr>
+          <w:sz w:val="24"/>
+          <w:szCs w:val="24"/>
+        </w:rPr>
+        <w:t>.</w:t>
+      </w:r>
+    </w:p>
+    <w:p>
+      <w:pPr>
+        <w:rPr>
+          <w:sz w:val="24"/>
+          <w:szCs w:val="24"/>
+        </w:rPr>
+      </w:pPr>
+      <w:r>
+        <w:rPr>
+          <w:sz w:val="24"/>
+          <w:szCs w:val="24"/>
+        </w:rPr>
+        <w:t xml:space="preserve">In the case of football fixtures, </w:t>
+      </w:r>
+      <w:r>
+        <w:rPr>
+          <w:sz w:val="24"/>
+          <w:szCs w:val="24"/>
+        </w:rPr>
+        <w:t>a chromosome</w:t>
+      </w:r>
+      <w:r>
+        <w:rPr>
+          <w:sz w:val="24"/>
+          <w:szCs w:val="24"/>
+        </w:rPr>
+        <w:t xml:space="preserve"> is considered</w:t>
+      </w:r>
+      <w:r>
+        <w:rPr>
+          <w:sz w:val="24"/>
+          <w:szCs w:val="24"/>
+        </w:rPr>
+        <w:t xml:space="preserve"> one possible solution to the league fixtures scheduler.</w:t>
+      </w:r>
+      <w:r>
+        <w:rPr>
+          <w:sz w:val="24"/>
+          <w:szCs w:val="24"/>
+        </w:rPr>
+        <w:t xml:space="preserve"> </w:t>
+      </w:r>
+      <w:r>
+        <w:rPr>
+          <w:b/>
+          <w:sz w:val="24"/>
+          <w:szCs w:val="24"/>
+        </w:rPr>
+        <w:t>A</w:t>
+      </w:r>
+      <w:r>
+        <w:rPr>
+          <w:b/>
+          <w:sz w:val="24"/>
+          <w:szCs w:val="24"/>
+        </w:rPr>
+        <w:t xml:space="preserve"> chromosome</w:t>
+      </w:r>
+      <w:r>
+        <w:rPr>
+          <w:sz w:val="24"/>
+          <w:szCs w:val="24"/>
+        </w:rPr>
+        <w:t xml:space="preserve"> consists of </w:t>
+      </w:r>
+      <w:r>
+        <w:rPr>
+          <w:b/>
+          <w:sz w:val="24"/>
+          <w:szCs w:val="24"/>
+        </w:rPr>
+        <w:t>all the matches</w:t>
+      </w:r>
+      <w:r>
+        <w:rPr>
+          <w:sz w:val="24"/>
+          <w:szCs w:val="24"/>
+        </w:rPr>
+        <w:t xml:space="preserve"> played in the league.</w:t>
+      </w:r>
+    </w:p>
+    <w:p>
+      <w:pPr>
+        <w:rPr>
+          <w:sz w:val="24"/>
+          <w:szCs w:val="24"/>
+        </w:rPr>
+      </w:pPr>
+      <w:r>
+        <w:rPr>
+          <w:sz w:val="24"/>
+          <w:szCs w:val="24"/>
+        </w:rPr>
+        <w:t> </w:t>
+      </w:r>
+      <w:r>
+        <w:rPr>
+          <w:b/>
+          <w:sz w:val="24"/>
+          <w:szCs w:val="24"/>
+        </w:rPr>
+        <w:t>A</w:t>
+      </w:r>
+      <w:r>
+        <w:rPr>
+          <w:sz w:val="24"/>
+          <w:szCs w:val="24"/>
+        </w:rPr>
+        <w:t xml:space="preserve"> </w:t>
+      </w:r>
+      <w:r>
+        <w:rPr>
+          <w:b/>
+          <w:sz w:val="24"/>
+          <w:szCs w:val="24"/>
+        </w:rPr>
+        <w:t>gene</w:t>
+      </w:r>
+      <w:r>
+        <w:rPr>
+          <w:sz w:val="24"/>
+          <w:szCs w:val="24"/>
+        </w:rPr>
+        <w:t xml:space="preserve"> is one element position of a chromosome.</w:t>
+      </w:r>
+      <w:r>
+        <w:rPr>
+          <w:sz w:val="24"/>
+          <w:szCs w:val="24"/>
+        </w:rPr>
+        <w:t xml:space="preserve"> In this case, a gene represent</w:t>
+      </w:r>
+      <w:r>
+        <w:rPr>
+          <w:sz w:val="24"/>
+          <w:szCs w:val="24"/>
+        </w:rPr>
+        <w:t>s</w:t>
+      </w:r>
+      <w:r>
+        <w:rPr>
+          <w:sz w:val="24"/>
+          <w:szCs w:val="24"/>
+        </w:rPr>
+        <w:t xml:space="preserve"> </w:t>
+      </w:r>
+      <w:r>
+        <w:rPr>
+          <w:b/>
+          <w:sz w:val="24"/>
+          <w:szCs w:val="24"/>
+        </w:rPr>
+        <w:t>a match</w:t>
+      </w:r>
+      <w:r>
+        <w:rPr>
+          <w:sz w:val="24"/>
+          <w:szCs w:val="24"/>
+        </w:rPr>
+        <w:t xml:space="preserve"> which is played between 2 team at a </w:t>
+      </w:r>
+      <w:r>
+        <w:rPr>
+          <w:sz w:val="24"/>
+          <w:szCs w:val="24"/>
+        </w:rPr>
+        <w:t>location</w:t>
+      </w:r>
+      <w:r>
+        <w:rPr>
+          <w:sz w:val="24"/>
+          <w:szCs w:val="24"/>
+        </w:rPr>
+        <w:t xml:space="preserve"> on a </w:t>
+      </w:r>
+      <w:r>
+        <w:rPr>
+          <w:sz w:val="24"/>
+          <w:szCs w:val="24"/>
+        </w:rPr>
+        <w:t>date</w:t>
+      </w:r>
+      <w:r>
+        <w:rPr>
+          <w:sz w:val="24"/>
+          <w:szCs w:val="24"/>
+        </w:rPr>
+        <w:t>.</w:t>
+      </w:r>
+    </w:p>
+    <w:p>
+      <w:pPr>
+        <w:rPr>
+          <w:sz w:val="24"/>
+          <w:szCs w:val="24"/>
+        </w:rPr>
+      </w:pPr>
+      <w:r>
+        <w:rPr>
+          <w:sz w:val="24"/>
+          <w:szCs w:val="24"/>
+        </w:rPr>
+        <w:t xml:space="preserve">Encoding </w:t>
+      </w:r>
+      <w:r>
+        <w:rPr>
+          <w:sz w:val="24"/>
+          <w:szCs w:val="24"/>
+        </w:rPr>
+        <w:t>is useful for efficient manipulation of the representation</w:t>
+      </w:r>
+      <w:r>
+        <w:rPr>
+          <w:sz w:val="24"/>
+          <w:szCs w:val="24"/>
+        </w:rPr>
+        <w:t xml:space="preserve"> of a chromosome. Object of type – Match </w:t>
+      </w:r>
+      <w:r>
+        <w:rPr>
+          <w:sz w:val="24"/>
+          <w:szCs w:val="24"/>
+        </w:rPr>
+        <w:t>was</w:t>
+      </w:r>
+      <w:r>
+        <w:rPr>
+          <w:sz w:val="24"/>
+          <w:szCs w:val="24"/>
+        </w:rPr>
+        <w:t xml:space="preserve"> encoded in the</w:t>
+      </w:r>
+      <w:r>
+        <w:rPr>
+          <w:sz w:val="24"/>
+          <w:szCs w:val="24"/>
+        </w:rPr>
+        <w:t xml:space="preserve"> chromosome for better accessing and manipulation.</w:t>
+      </w:r>
+      <w:r>
+        <w:rPr>
+          <w:sz w:val="24"/>
+          <w:szCs w:val="24"/>
+        </w:rPr>
+        <w:t xml:space="preserve"> Further, a Team object was encapsulated in the Match gene to represent the playing teams. </w:t>
+      </w:r>
+      <w:r>
+        <w:rPr>
+          <w:sz w:val="24"/>
+          <w:szCs w:val="24"/>
+        </w:rPr>
+        <w:t xml:space="preserve">POJO class for Team was created </w:t>
+      </w:r>
+      <w:r>
+        <w:rPr>
+          <w:sz w:val="24"/>
+          <w:szCs w:val="24"/>
+        </w:rPr>
+        <w:t>to encaps</w:t>
+      </w:r>
+      <w:r>
+        <w:rPr>
+          <w:sz w:val="24"/>
+          <w:szCs w:val="24"/>
+        </w:rPr>
+        <w:t>ulate the team name, home ground</w:t>
+      </w:r>
+      <w:r>
+        <w:rPr>
+          <w:sz w:val="24"/>
+          <w:szCs w:val="24"/>
+        </w:rPr>
+        <w:t>.</w:t>
+      </w:r>
+    </w:p>
+    <w:p>
+      <w:pPr>
+        <w:rPr>
+          <w:sz w:val="24"/>
+          <w:szCs w:val="24"/>
+        </w:rPr>
+      </w:pPr>
+      <w:r>
+        <w:rPr>
+          <w:sz w:val="24"/>
+          <w:szCs w:val="24"/>
+        </w:rPr>
+        <w:t>To sum it up, a population will contain multiple chromosomes where each chromosome is a possible solution to the fixture problem.</w:t>
+      </w:r>
+    </w:p>
+    <w:p>
+      <w:pPr>
+        <w:rPr>
+          <w:sz w:val="24"/>
+          <w:szCs w:val="24"/>
+        </w:rPr>
+      </w:pPr>
     </w:p>
     <w:sectPr>
       <w:pgSz w:w="12240" w:h="15840"/>
@@ -1773,8 +2607,8 @@
 </file>
 
 <file path=word/numbering.xml><?xml version="1.0" encoding="utf-8"?>
-<w:numbering xmlns:wpc="http://schemas.microsoft.com/office/word/2010/wordprocessingCanvas" xmlns:cx="http://schemas.microsoft.com/office/drawing/2014/chartex" xmlns:cx1="http://schemas.microsoft.com/office/drawing/2015/9/8/chartex" xmlns:cx2="http://schemas.microsoft.com/office/drawing/2015/10/21/chartex" xmlns:cx3="http://schemas.microsoft.com/office/drawing/2016/5/9/chartex" xmlns:cx4="http://schemas.microsoft.com/office/drawing/2016/5/10/chartex" xmlns:cx5="http://schemas.microsoft.com/office/drawing/2016/5/11/chartex" xmlns:cx6="http://schemas.microsoft.com/office/drawing/2016/5/12/chartex" xmlns:cx7="http://schemas.microsoft.com/office/drawing/2016/5/13/chartex" xmlns:cx8="http://schemas.microsoft.com/office/drawing/2016/5/14/chartex" xmlns:mc="http://schemas.openxmlformats.org/markup-compatibility/2006" xmlns:aink="http://schemas.microsoft.com/office/drawing/2016/ink" xmlns:am3d="http://schemas.microsoft.com/office/drawing/2017/model3d" xmlns:o="urn:schemas-microsoft-com:office:office" xmlns:r="http://schemas.openxmlformats.org/officeDocument/2006/relationships" xmlns:m="http://schemas.openxmlformats.org/officeDocument/2006/math" xmlns:v="urn:schemas-microsoft-com:vml" xmlns:wp14="http://schemas.microsoft.com/office/word/2010/wordprocessingDrawing" xmlns:wp="http://schemas.openxmlformats.org/drawingml/2006/wordprocessingDrawing" xmlns:w10="urn:schemas-microsoft-com:office:word" xmlns:w="http://schemas.openxmlformats.org/wordprocessingml/2006/main" xmlns:w14="http://schemas.microsoft.com/office/word/2010/wordml" xmlns:w15="http://schemas.microsoft.com/office/word/2012/wordml" xmlns:w16cid="http://schemas.microsoft.com/office/word/2016/wordml/cid" xmlns:w16se="http://schemas.microsoft.com/office/word/2015/wordml/symex" xmlns:wpg="http://schemas.microsoft.com/office/word/2010/wordprocessingGroup" xmlns:wpi="http://schemas.microsoft.com/office/word/2010/wordprocessingInk" xmlns:wne="http://schemas.microsoft.com/office/word/2006/wordml" xmlns:wps="http://schemas.microsoft.com/office/word/2010/wordprocessingShape" mc:Ignorable="w14 w15 w16se w16cid wp14">
-  <w:abstractNum w:abstractNumId="0" w15:restartNumberingAfterBreak="0">
+<w:numbering xmlns:wpc="http://schemas.microsoft.com/office/word/2010/wordprocessingCanvas" xmlns:mo="http://schemas.microsoft.com/office/mac/office/2008/main" xmlns:mc="http://schemas.openxmlformats.org/markup-compatibility/2006" xmlns:mv="urn:schemas-microsoft-com:mac:vml" xmlns:o="urn:schemas-microsoft-com:office:office" xmlns:r="http://schemas.openxmlformats.org/officeDocument/2006/relationships" xmlns:m="http://schemas.openxmlformats.org/officeDocument/2006/math" xmlns:v="urn:schemas-microsoft-com:vml" xmlns:wp14="http://schemas.microsoft.com/office/word/2010/wordprocessingDrawing" xmlns:wp="http://schemas.openxmlformats.org/drawingml/2006/wordprocessingDrawing" xmlns:w10="urn:schemas-microsoft-com:office:word" xmlns:w="http://schemas.openxmlformats.org/wordprocessingml/2006/main" xmlns:w14="http://schemas.microsoft.com/office/word/2010/wordml" xmlns:w15="http://schemas.microsoft.com/office/word/2012/wordml" xmlns:wpg="http://schemas.microsoft.com/office/word/2010/wordprocessingGroup" xmlns:wpi="http://schemas.microsoft.com/office/word/2010/wordprocessingInk" xmlns:wne="http://schemas.microsoft.com/office/word/2006/wordml" xmlns:wps="http://schemas.microsoft.com/office/word/2010/wordprocessingShape" mc:Ignorable="w14 w15 wp14">
+  <w:abstractNum w:abstractNumId="0">
     <w:nsid w:val="17013B1D"/>
     <w:multiLevelType w:val="hybridMultilevel"/>
     <w:tmpl w:val="0FE2A9C2"/>
@@ -1863,7 +2697,7 @@
       </w:pPr>
     </w:lvl>
   </w:abstractNum>
-  <w:abstractNum w:abstractNumId="1" w15:restartNumberingAfterBreak="0">
+  <w:abstractNum w:abstractNumId="1">
     <w:nsid w:val="289046CF"/>
     <w:multiLevelType w:val="hybridMultilevel"/>
     <w:tmpl w:val="957C1FB2"/>
@@ -1949,7 +2783,7 @@
       </w:pPr>
     </w:lvl>
   </w:abstractNum>
-  <w:abstractNum w:abstractNumId="2" w15:restartNumberingAfterBreak="0">
+  <w:abstractNum w:abstractNumId="2">
     <w:nsid w:val="55A55D35"/>
     <w:multiLevelType w:val="hybridMultilevel"/>
     <w:tmpl w:val="B83209AA"/>
@@ -2041,7 +2875,7 @@
       </w:pPr>
     </w:lvl>
   </w:abstractNum>
-  <w:abstractNum w:abstractNumId="3" w15:restartNumberingAfterBreak="0">
+  <w:abstractNum w:abstractNumId="3">
     <w:nsid w:val="6C152BB2"/>
     <w:multiLevelType w:val="hybridMultilevel"/>
     <w:tmpl w:val="5630F37C"/>
@@ -2130,7 +2964,7 @@
       </w:pPr>
     </w:lvl>
   </w:abstractNum>
-  <w:abstractNum w:abstractNumId="4" w15:restartNumberingAfterBreak="0">
+  <w:abstractNum w:abstractNumId="4">
     <w:nsid w:val="71790EA7"/>
     <w:multiLevelType w:val="hybridMultilevel"/>
     <w:tmpl w:val="DEB68AD8"/>
@@ -2238,7 +3072,7 @@
 </file>
 
 <file path=word/styles.xml><?xml version="1.0" encoding="utf-8"?>
-<w:styles xmlns:mc="http://schemas.openxmlformats.org/markup-compatibility/2006" xmlns:r="http://schemas.openxmlformats.org/officeDocument/2006/relationships" xmlns:w="http://schemas.openxmlformats.org/wordprocessingml/2006/main" xmlns:w14="http://schemas.microsoft.com/office/word/2010/wordml" xmlns:w15="http://schemas.microsoft.com/office/word/2012/wordml" xmlns:w16cid="http://schemas.microsoft.com/office/word/2016/wordml/cid" xmlns:w16se="http://schemas.microsoft.com/office/word/2015/wordml/symex" mc:Ignorable="w14 w15 w16se w16cid">
+<w:styles xmlns:mc="http://schemas.openxmlformats.org/markup-compatibility/2006" xmlns:r="http://schemas.openxmlformats.org/officeDocument/2006/relationships" xmlns:w="http://schemas.openxmlformats.org/wordprocessingml/2006/main" xmlns:w14="http://schemas.microsoft.com/office/word/2010/wordml" xmlns:w15="http://schemas.microsoft.com/office/word/2012/wordml" mc:Ignorable="w14 w15">
   <w:docDefaults>
     <w:rPrDefault>
       <w:rPr>
@@ -2254,7 +3088,7 @@
       </w:pPr>
     </w:pPrDefault>
   </w:docDefaults>
-  <w:latentStyles w:defLockedState="0" w:defUIPriority="99" w:defSemiHidden="0" w:defUnhideWhenUsed="0" w:defQFormat="0" w:count="375">
+  <w:latentStyles w:defLockedState="0" w:defUIPriority="99" w:defSemiHidden="0" w:defUnhideWhenUsed="0" w:defQFormat="0" w:count="382">
     <w:lsdException w:name="Normal" w:uiPriority="0" w:qFormat="1"/>
     <w:lsdException w:name="heading 1" w:uiPriority="9" w:qFormat="1"/>
     <w:lsdException w:name="heading 2" w:semiHidden="1" w:uiPriority="9" w:unhideWhenUsed="1" w:qFormat="1"/>
@@ -2628,8 +3462,6 @@
     <w:lsdException w:name="List Table 7 Colorful Accent 6" w:uiPriority="52"/>
     <w:lsdException w:name="Mention" w:semiHidden="1" w:unhideWhenUsed="1"/>
     <w:lsdException w:name="Smart Hyperlink" w:semiHidden="1" w:unhideWhenUsed="1"/>
-    <w:lsdException w:name="Hashtag" w:semiHidden="1" w:unhideWhenUsed="1"/>
-    <w:lsdException w:name="Unresolved Mention" w:semiHidden="1" w:unhideWhenUsed="1"/>
   </w:latentStyles>
   <w:style w:type="paragraph" w:default="1" w:styleId="Normal">
     <w:name w:val="Normal"/>
@@ -2638,7 +3470,6 @@
   <w:style w:type="character" w:default="1" w:styleId="DefaultParagraphFont">
     <w:name w:val="Default Paragraph Font"/>
     <w:uiPriority w:val="1"/>
-    <w:semiHidden/>
     <w:unhideWhenUsed/>
   </w:style>
   <w:style w:type="table" w:default="1" w:styleId="TableNormal">
@@ -2672,6 +3503,17 @@
       <w:ind w:left="720"/>
       <w:contextualSpacing/>
     </w:pPr>
+  </w:style>
+  <w:style w:type="character" w:styleId="Hyperlink">
+    <w:name w:val="Hyperlink"/>
+    <w:basedOn w:val="DefaultParagraphFont"/>
+    <w:uiPriority w:val="99"/>
+    <w:unhideWhenUsed/>
+    <w:rsid w:val="004721FC"/>
+    <w:rPr>
+      <w:color w:val="0563C1" w:themeColor="hyperlink"/>
+      <w:u w:val="single"/>
+    </w:rPr>
   </w:style>
 </w:styles>
 </file>

</xml_diff>